<commit_message>
trps and discr in work
</commit_message>
<xml_diff>
--- a/trps/lab2/отчет/лр2.docx
+++ b/trps/lab2/отчет/лр2.docx
@@ -27,14 +27,14 @@
         <w:tblLook w:val="0000"/>
       </w:tblPr>
       <w:tblGrid>
-        <w:gridCol w:w="1408"/>
-        <w:gridCol w:w="8477"/>
+        <w:gridCol w:w="1407"/>
+        <w:gridCol w:w="8478"/>
       </w:tblGrid>
       <w:tr>
         <w:trPr/>
         <w:tc>
           <w:tcPr>
-            <w:tcW w:w="1408" w:type="dxa"/>
+            <w:tcW w:w="1407" w:type="dxa"/>
             <w:tcBorders/>
             <w:shd w:fill="auto" w:val="clear"/>
           </w:tcPr>
@@ -105,7 +105,7 @@
         </w:tc>
         <w:tc>
           <w:tcPr>
-            <w:tcW w:w="8477" w:type="dxa"/>
+            <w:tcW w:w="8478" w:type="dxa"/>
             <w:tcBorders/>
             <w:shd w:fill="auto" w:val="clear"/>
           </w:tcPr>
@@ -692,7 +692,7 @@
                       <wp:positionV relativeFrom="paragraph">
                         <wp:posOffset>635</wp:posOffset>
                       </wp:positionV>
-                      <wp:extent cx="367030" cy="17145"/>
+                      <wp:extent cx="367665" cy="17780"/>
                       <wp:effectExtent l="0" t="0" r="0" b="0"/>
                       <wp:wrapNone/>
                       <wp:docPr id="3" name="Изображение1"/>
@@ -703,7 +703,7 @@
                             <wps:spPr>
                               <a:xfrm>
                                 <a:off x="0" y="0"/>
-                                <a:ext cx="366480" cy="16560"/>
+                                <a:ext cx="367200" cy="17280"/>
                               </a:xfrm>
                               <a:custGeom>
                                 <a:avLst/>
@@ -1047,8 +1047,8 @@
         <w:gridCol w:w="2005"/>
         <w:gridCol w:w="1839"/>
         <w:gridCol w:w="1823"/>
-        <w:gridCol w:w="2206"/>
-        <w:gridCol w:w="2156"/>
+        <w:gridCol w:w="2205"/>
+        <w:gridCol w:w="2157"/>
       </w:tblGrid>
       <w:tr>
         <w:trPr/>
@@ -1137,7 +1137,7 @@
         </w:tc>
         <w:tc>
           <w:tcPr>
-            <w:tcW w:w="2206" w:type="dxa"/>
+            <w:tcW w:w="2205" w:type="dxa"/>
             <w:tcBorders/>
             <w:shd w:fill="auto" w:val="clear"/>
           </w:tcPr>
@@ -1165,7 +1165,7 @@
         </w:tc>
         <w:tc>
           <w:tcPr>
-            <w:tcW w:w="2156" w:type="dxa"/>
+            <w:tcW w:w="2157" w:type="dxa"/>
             <w:tcBorders/>
             <w:shd w:fill="auto" w:val="clear"/>
           </w:tcPr>
@@ -1270,7 +1270,7 @@
         </w:tc>
         <w:tc>
           <w:tcPr>
-            <w:tcW w:w="2206" w:type="dxa"/>
+            <w:tcW w:w="2205" w:type="dxa"/>
             <w:tcBorders/>
             <w:shd w:fill="auto" w:val="clear"/>
           </w:tcPr>
@@ -1294,7 +1294,7 @@
         </w:tc>
         <w:tc>
           <w:tcPr>
-            <w:tcW w:w="2156" w:type="dxa"/>
+            <w:tcW w:w="2157" w:type="dxa"/>
             <w:tcBorders/>
             <w:shd w:fill="auto" w:val="clear"/>
           </w:tcPr>
@@ -1391,7 +1391,7 @@
         </w:tc>
         <w:tc>
           <w:tcPr>
-            <w:tcW w:w="2206" w:type="dxa"/>
+            <w:tcW w:w="2205" w:type="dxa"/>
             <w:tcBorders/>
             <w:shd w:fill="auto" w:val="clear"/>
           </w:tcPr>
@@ -1413,7 +1413,7 @@
         </w:tc>
         <w:tc>
           <w:tcPr>
-            <w:tcW w:w="2156" w:type="dxa"/>
+            <w:tcW w:w="2157" w:type="dxa"/>
             <w:tcBorders/>
             <w:shd w:fill="auto" w:val="clear"/>
           </w:tcPr>
@@ -1511,7 +1511,7 @@
         </w:tc>
         <w:tc>
           <w:tcPr>
-            <w:tcW w:w="2206" w:type="dxa"/>
+            <w:tcW w:w="2205" w:type="dxa"/>
             <w:tcBorders/>
             <w:shd w:fill="auto" w:val="clear"/>
           </w:tcPr>
@@ -1539,7 +1539,7 @@
         </w:tc>
         <w:tc>
           <w:tcPr>
-            <w:tcW w:w="2156" w:type="dxa"/>
+            <w:tcW w:w="2157" w:type="dxa"/>
             <w:tcBorders/>
             <w:shd w:fill="auto" w:val="clear"/>
           </w:tcPr>
@@ -1640,7 +1640,7 @@
         </w:tc>
         <w:tc>
           <w:tcPr>
-            <w:tcW w:w="2206" w:type="dxa"/>
+            <w:tcW w:w="2205" w:type="dxa"/>
             <w:tcBorders/>
             <w:shd w:fill="auto" w:val="clear"/>
           </w:tcPr>
@@ -1664,7 +1664,7 @@
         </w:tc>
         <w:tc>
           <w:tcPr>
-            <w:tcW w:w="2156" w:type="dxa"/>
+            <w:tcW w:w="2157" w:type="dxa"/>
             <w:tcBorders/>
             <w:shd w:fill="auto" w:val="clear"/>
           </w:tcPr>
@@ -2240,7 +2240,26 @@
           <w:szCs w:val="24"/>
         </w:rPr>
         <w:tab/>
-        <w:t>for (i = 0; i &lt; L; i++) { m[i] = rand() % 25 + 3; cout &lt;&lt; m[i] &lt;&lt; ' '; }</w:t>
+        <w:t xml:space="preserve">for (i = 0; i &lt; L; i++) { </w:t>
+      </w:r>
+      <w:r>
+        <w:rPr>
+          <w:rFonts w:ascii="Consolas" w:hAnsi="Consolas"/>
+          <w:color w:val="000000"/>
+          <w:sz w:val="24"/>
+          <w:szCs w:val="24"/>
+          <w:shd w:fill="FFFF00" w:val="clear"/>
+        </w:rPr>
+        <w:t>m[i] = rand() % 25 + 3</w:t>
+      </w:r>
+      <w:r>
+        <w:rPr>
+          <w:rFonts w:ascii="Consolas" w:hAnsi="Consolas"/>
+          <w:color w:val="000000"/>
+          <w:sz w:val="24"/>
+          <w:szCs w:val="24"/>
+        </w:rPr>
+        <w:t>; cout &lt;&lt; m[i] &lt;&lt; ' '; }</w:t>
       </w:r>
     </w:p>
     <w:p>
@@ -2630,7 +2649,26 @@
           <w:szCs w:val="24"/>
         </w:rPr>
         <w:tab/>
-        <w:t>} while (k &gt; L - 1);</w:t>
+        <w:t xml:space="preserve">} </w:t>
+      </w:r>
+      <w:r>
+        <w:rPr>
+          <w:rFonts w:ascii="Consolas" w:hAnsi="Consolas"/>
+          <w:color w:val="000000"/>
+          <w:sz w:val="24"/>
+          <w:szCs w:val="24"/>
+          <w:shd w:fill="FFFF00" w:val="clear"/>
+        </w:rPr>
+        <w:t>while (k &gt; L - 1)</w:t>
+      </w:r>
+      <w:r>
+        <w:rPr>
+          <w:rFonts w:ascii="Consolas" w:hAnsi="Consolas"/>
+          <w:color w:val="000000"/>
+          <w:sz w:val="24"/>
+          <w:szCs w:val="24"/>
+        </w:rPr>
+        <w:t>;</w:t>
       </w:r>
     </w:p>
     <w:p>
@@ -3535,8 +3573,8 @@
         </w:tblCellMar>
       </w:tblPr>
       <w:tblGrid>
-        <w:gridCol w:w="1526"/>
-        <w:gridCol w:w="2269"/>
+        <w:gridCol w:w="1525"/>
+        <w:gridCol w:w="2270"/>
         <w:gridCol w:w="3059"/>
         <w:gridCol w:w="2790"/>
       </w:tblGrid>
@@ -3544,7 +3582,7 @@
         <w:trPr/>
         <w:tc>
           <w:tcPr>
-            <w:tcW w:w="1526" w:type="dxa"/>
+            <w:tcW w:w="1525" w:type="dxa"/>
             <w:tcBorders>
               <w:top w:val="single" w:sz="2" w:space="0" w:color="000000"/>
               <w:left w:val="single" w:sz="2" w:space="0" w:color="000000"/>
@@ -3591,7 +3629,7 @@
         </w:tc>
         <w:tc>
           <w:tcPr>
-            <w:tcW w:w="2269" w:type="dxa"/>
+            <w:tcW w:w="2270" w:type="dxa"/>
             <w:tcBorders>
               <w:top w:val="single" w:sz="2" w:space="0" w:color="000000"/>
               <w:left w:val="single" w:sz="2" w:space="0" w:color="000000"/>
@@ -3703,7 +3741,7 @@
         <w:trPr/>
         <w:tc>
           <w:tcPr>
-            <w:tcW w:w="1526" w:type="dxa"/>
+            <w:tcW w:w="1525" w:type="dxa"/>
             <w:tcBorders>
               <w:left w:val="single" w:sz="2" w:space="0" w:color="000000"/>
               <w:bottom w:val="single" w:sz="2" w:space="0" w:color="000000"/>
@@ -3733,7 +3771,7 @@
         </w:tc>
         <w:tc>
           <w:tcPr>
-            <w:tcW w:w="2269" w:type="dxa"/>
+            <w:tcW w:w="2270" w:type="dxa"/>
             <w:tcBorders>
               <w:left w:val="single" w:sz="2" w:space="0" w:color="000000"/>
               <w:bottom w:val="single" w:sz="2" w:space="0" w:color="000000"/>
@@ -4101,7 +4139,7 @@
         <w:trPr/>
         <w:tc>
           <w:tcPr>
-            <w:tcW w:w="1526" w:type="dxa"/>
+            <w:tcW w:w="1525" w:type="dxa"/>
             <w:tcBorders>
               <w:left w:val="single" w:sz="2" w:space="0" w:color="000000"/>
               <w:bottom w:val="single" w:sz="2" w:space="0" w:color="000000"/>
@@ -4131,7 +4169,7 @@
         </w:tc>
         <w:tc>
           <w:tcPr>
-            <w:tcW w:w="2269" w:type="dxa"/>
+            <w:tcW w:w="2270" w:type="dxa"/>
             <w:tcBorders>
               <w:left w:val="single" w:sz="2" w:space="0" w:color="000000"/>
               <w:bottom w:val="single" w:sz="2" w:space="0" w:color="000000"/>
@@ -4319,7 +4357,7 @@
         <w:trPr/>
         <w:tc>
           <w:tcPr>
-            <w:tcW w:w="1526" w:type="dxa"/>
+            <w:tcW w:w="1525" w:type="dxa"/>
             <w:tcBorders>
               <w:left w:val="single" w:sz="2" w:space="0" w:color="000000"/>
               <w:bottom w:val="single" w:sz="2" w:space="0" w:color="000000"/>
@@ -4349,7 +4387,7 @@
         </w:tc>
         <w:tc>
           <w:tcPr>
-            <w:tcW w:w="2269" w:type="dxa"/>
+            <w:tcW w:w="2270" w:type="dxa"/>
             <w:tcBorders>
               <w:left w:val="single" w:sz="2" w:space="0" w:color="000000"/>
               <w:bottom w:val="single" w:sz="2" w:space="0" w:color="000000"/>
@@ -4446,7 +4484,7 @@
         <w:trPr/>
         <w:tc>
           <w:tcPr>
-            <w:tcW w:w="1526" w:type="dxa"/>
+            <w:tcW w:w="1525" w:type="dxa"/>
             <w:tcBorders>
               <w:left w:val="single" w:sz="2" w:space="0" w:color="000000"/>
               <w:bottom w:val="single" w:sz="2" w:space="0" w:color="000000"/>
@@ -4476,7 +4514,7 @@
         </w:tc>
         <w:tc>
           <w:tcPr>
-            <w:tcW w:w="2269" w:type="dxa"/>
+            <w:tcW w:w="2270" w:type="dxa"/>
             <w:tcBorders>
               <w:left w:val="single" w:sz="2" w:space="0" w:color="000000"/>
               <w:bottom w:val="single" w:sz="2" w:space="0" w:color="000000"/>
@@ -5329,7 +5367,11 @@
         </w:rPr>
       </w:pPr>
       <w:r>
-        <w:rPr/>
+        <w:rPr>
+          <w:rFonts w:ascii="Consolas" w:hAnsi="Consolas"/>
+          <w:sz w:val="24"/>
+          <w:szCs w:val="24"/>
+        </w:rPr>
       </w:r>
     </w:p>
     <w:p>
@@ -7923,7 +7965,11 @@
         </w:rPr>
       </w:pPr>
       <w:r>
-        <w:rPr/>
+        <w:rPr>
+          <w:rFonts w:ascii="Times New Roman" w:hAnsi="Times New Roman"/>
+          <w:sz w:val="28"/>
+          <w:szCs w:val="28"/>
+        </w:rPr>
       </w:r>
     </w:p>
     <w:p>
@@ -8419,7 +8465,11 @@
         </w:rPr>
       </w:pPr>
       <w:r>
-        <w:rPr/>
+        <w:rPr>
+          <w:rFonts w:ascii="Times New Roman" w:hAnsi="Times New Roman"/>
+          <w:sz w:val="28"/>
+          <w:szCs w:val="28"/>
+        </w:rPr>
       </w:r>
       <w:r>
         <w:br w:type="page"/>
@@ -10265,16 +10315,7 @@
           <w:szCs w:val="28"/>
           <w:lang w:val="ru-RU"/>
         </w:rPr>
-        <w:t>П</w:t>
-      </w:r>
-      <w:r>
-        <w:rPr>
-          <w:rFonts w:ascii="Times New Roman" w:hAnsi="Times New Roman"/>
-          <w:sz w:val="28"/>
-          <w:szCs w:val="28"/>
-          <w:lang w:val="ru-RU"/>
-        </w:rPr>
-        <w:t xml:space="preserve">ропущенных маршрутов </w:t>
+        <w:t xml:space="preserve">Пропущенных маршрутов </w:t>
       </w:r>
     </w:p>
     <w:p>
@@ -10295,16 +10336,7 @@
           <w:szCs w:val="28"/>
           <w:lang w:val="ru-RU"/>
         </w:rPr>
-        <w:t>О</w:t>
-      </w:r>
-      <w:r>
-        <w:rPr>
-          <w:rFonts w:ascii="Times New Roman" w:hAnsi="Times New Roman"/>
-          <w:sz w:val="28"/>
-          <w:szCs w:val="28"/>
-          <w:lang w:val="ru-RU"/>
-        </w:rPr>
-        <w:t>шибок, появление которых зависит от обрабатываемых данных</w:t>
+        <w:t>Ошибок, появление которых зависит от обрабатываемых данных</w:t>
       </w:r>
     </w:p>
     <w:p>
@@ -10325,16 +10357,7 @@
           <w:szCs w:val="28"/>
           <w:lang w:val="ru-RU"/>
         </w:rPr>
-        <w:t>Н</w:t>
-      </w:r>
-      <w:r>
-        <w:rPr>
-          <w:rFonts w:ascii="Times New Roman" w:hAnsi="Times New Roman"/>
-          <w:sz w:val="28"/>
-          <w:szCs w:val="28"/>
-          <w:lang w:val="ru-RU"/>
-        </w:rPr>
-        <w:t xml:space="preserve">е дает гарантии, что программа соответствует описанию </w:t>
+        <w:t xml:space="preserve">Не дает гарантии, что программа соответствует описанию </w:t>
       </w:r>
     </w:p>
     <w:p>
@@ -10350,7 +10373,12 @@
         </w:rPr>
       </w:pPr>
       <w:r>
-        <w:rPr/>
+        <w:rPr>
+          <w:rFonts w:ascii="Times New Roman" w:hAnsi="Times New Roman"/>
+          <w:sz w:val="28"/>
+          <w:szCs w:val="28"/>
+          <w:lang w:val="ru-RU"/>
+        </w:rPr>
       </w:r>
     </w:p>
     <w:p>
@@ -10364,9 +10392,7 @@
       </w:pPr>
       <w:r>
         <w:rPr>
-          <w:rFonts w:ascii="Times New Roman" w:hAnsi="Times New Roman"/>
-          <w:sz w:val="28"/>
-          <w:szCs w:val="28"/>
+          <w:lang w:val="ru-RU"/>
         </w:rPr>
       </w:r>
       <w:r>
@@ -10806,35 +10832,7 @@
           <w:vertAlign w:val="baseline"/>
           <w:lang w:val="ru-RU"/>
         </w:rPr>
-        <w:t>Исходя из этого выражения можно выделить следу</w:t>
-      </w:r>
-      <w:r>
-        <w:rPr>
-          <w:rFonts w:ascii="Times New Roman" w:hAnsi="Times New Roman"/>
-          <w:b w:val="false"/>
-          <w:bCs w:val="false"/>
-          <w:position w:val="0"/>
-          <w:sz w:val="28"/>
-          <w:sz w:val="28"/>
-          <w:szCs w:val="28"/>
-          <w:vertAlign w:val="baseline"/>
-          <w:lang w:val="ru-RU"/>
-        </w:rPr>
-        <w:t>ю</w:t>
-      </w:r>
-      <w:r>
-        <w:rPr>
-          <w:rFonts w:ascii="Times New Roman" w:hAnsi="Times New Roman"/>
-          <w:b w:val="false"/>
-          <w:bCs w:val="false"/>
-          <w:position w:val="0"/>
-          <w:sz w:val="28"/>
-          <w:sz w:val="28"/>
-          <w:szCs w:val="28"/>
-          <w:vertAlign w:val="baseline"/>
-          <w:lang w:val="ru-RU"/>
-        </w:rPr>
-        <w:t>щие классы эквивалентности:</w:t>
+        <w:t>Исходя из этого выражения можно выделить следующие классы эквивалентности:</w:t>
       </w:r>
     </w:p>
     <w:p>
@@ -12164,8 +12162,8 @@
         <w:gridCol w:w="1695"/>
         <w:gridCol w:w="1259"/>
         <w:gridCol w:w="1921"/>
-        <w:gridCol w:w="1652"/>
-        <w:gridCol w:w="2097"/>
+        <w:gridCol w:w="1653"/>
+        <w:gridCol w:w="2096"/>
       </w:tblGrid>
       <w:tr>
         <w:trPr/>
@@ -12287,7 +12285,7 @@
         </w:tc>
         <w:tc>
           <w:tcPr>
-            <w:tcW w:w="1652" w:type="dxa"/>
+            <w:tcW w:w="1653" w:type="dxa"/>
             <w:tcBorders>
               <w:top w:val="single" w:sz="2" w:space="0" w:color="000000"/>
               <w:left w:val="single" w:sz="2" w:space="0" w:color="000000"/>
@@ -12316,7 +12314,7 @@
         </w:tc>
         <w:tc>
           <w:tcPr>
-            <w:tcW w:w="2097" w:type="dxa"/>
+            <w:tcW w:w="2096" w:type="dxa"/>
             <w:tcBorders>
               <w:top w:val="single" w:sz="2" w:space="0" w:color="000000"/>
               <w:left w:val="single" w:sz="2" w:space="0" w:color="000000"/>
@@ -12492,7 +12490,7 @@
         </w:tc>
         <w:tc>
           <w:tcPr>
-            <w:tcW w:w="1652" w:type="dxa"/>
+            <w:tcW w:w="1653" w:type="dxa"/>
             <w:tcBorders>
               <w:left w:val="single" w:sz="2" w:space="0" w:color="000000"/>
               <w:bottom w:val="single" w:sz="2" w:space="0" w:color="000000"/>
@@ -12516,7 +12514,7 @@
         </w:tc>
         <w:tc>
           <w:tcPr>
-            <w:tcW w:w="2097" w:type="dxa"/>
+            <w:tcW w:w="2096" w:type="dxa"/>
             <w:tcBorders>
               <w:left w:val="single" w:sz="2" w:space="0" w:color="000000"/>
               <w:bottom w:val="single" w:sz="2" w:space="0" w:color="000000"/>
@@ -12691,7 +12689,7 @@
         </w:tc>
         <w:tc>
           <w:tcPr>
-            <w:tcW w:w="1652" w:type="dxa"/>
+            <w:tcW w:w="1653" w:type="dxa"/>
             <w:tcBorders>
               <w:left w:val="single" w:sz="2" w:space="0" w:color="000000"/>
               <w:bottom w:val="single" w:sz="2" w:space="0" w:color="000000"/>
@@ -12715,7 +12713,7 @@
         </w:tc>
         <w:tc>
           <w:tcPr>
-            <w:tcW w:w="2097" w:type="dxa"/>
+            <w:tcW w:w="2096" w:type="dxa"/>
             <w:tcBorders>
               <w:left w:val="single" w:sz="2" w:space="0" w:color="000000"/>
               <w:bottom w:val="single" w:sz="2" w:space="0" w:color="000000"/>
@@ -12903,7 +12901,7 @@
         </w:tc>
         <w:tc>
           <w:tcPr>
-            <w:tcW w:w="1652" w:type="dxa"/>
+            <w:tcW w:w="1653" w:type="dxa"/>
             <w:tcBorders>
               <w:left w:val="single" w:sz="2" w:space="0" w:color="000000"/>
               <w:bottom w:val="single" w:sz="2" w:space="0" w:color="000000"/>
@@ -12934,7 +12932,7 @@
         </w:tc>
         <w:tc>
           <w:tcPr>
-            <w:tcW w:w="2097" w:type="dxa"/>
+            <w:tcW w:w="2096" w:type="dxa"/>
             <w:tcBorders>
               <w:left w:val="single" w:sz="2" w:space="0" w:color="000000"/>
               <w:bottom w:val="single" w:sz="2" w:space="0" w:color="000000"/>
@@ -13114,7 +13112,7 @@
         </w:tc>
         <w:tc>
           <w:tcPr>
-            <w:tcW w:w="1652" w:type="dxa"/>
+            <w:tcW w:w="1653" w:type="dxa"/>
             <w:tcBorders>
               <w:left w:val="single" w:sz="2" w:space="0" w:color="000000"/>
               <w:bottom w:val="single" w:sz="2" w:space="0" w:color="000000"/>
@@ -13145,7 +13143,7 @@
         </w:tc>
         <w:tc>
           <w:tcPr>
-            <w:tcW w:w="2097" w:type="dxa"/>
+            <w:tcW w:w="2096" w:type="dxa"/>
             <w:tcBorders>
               <w:left w:val="single" w:sz="2" w:space="0" w:color="000000"/>
               <w:bottom w:val="single" w:sz="2" w:space="0" w:color="000000"/>
@@ -13310,7 +13308,7 @@
         </w:tc>
         <w:tc>
           <w:tcPr>
-            <w:tcW w:w="1652" w:type="dxa"/>
+            <w:tcW w:w="1653" w:type="dxa"/>
             <w:tcBorders>
               <w:left w:val="single" w:sz="2" w:space="0" w:color="000000"/>
               <w:bottom w:val="single" w:sz="2" w:space="0" w:color="000000"/>
@@ -13334,7 +13332,7 @@
         </w:tc>
         <w:tc>
           <w:tcPr>
-            <w:tcW w:w="2097" w:type="dxa"/>
+            <w:tcW w:w="2096" w:type="dxa"/>
             <w:tcBorders>
               <w:left w:val="single" w:sz="2" w:space="0" w:color="000000"/>
               <w:bottom w:val="single" w:sz="2" w:space="0" w:color="000000"/>
@@ -13353,7 +13351,19 @@
               <w:rPr>
                 <w:lang w:val="ru-RU"/>
               </w:rPr>
-              <w:t>Программа корректно обрабатывает данный класс эк.</w:t>
+              <w:t xml:space="preserve">Программа </w:t>
+            </w:r>
+            <w:r>
+              <w:rPr>
+                <w:lang w:val="ru-RU"/>
+              </w:rPr>
+              <w:t>не</w:t>
+            </w:r>
+            <w:r>
+              <w:rPr>
+                <w:lang w:val="ru-RU"/>
+              </w:rPr>
+              <w:t>корректно обрабатывает данный класс эк.</w:t>
             </w:r>
           </w:p>
         </w:tc>
@@ -13435,8 +13445,8 @@
         <w:gridCol w:w="2145"/>
         <w:gridCol w:w="1245"/>
         <w:gridCol w:w="1815"/>
-        <w:gridCol w:w="1487"/>
-        <w:gridCol w:w="2098"/>
+        <w:gridCol w:w="1488"/>
+        <w:gridCol w:w="2097"/>
       </w:tblGrid>
       <w:tr>
         <w:trPr/>
@@ -13558,7 +13568,7 @@
         </w:tc>
         <w:tc>
           <w:tcPr>
-            <w:tcW w:w="1487" w:type="dxa"/>
+            <w:tcW w:w="1488" w:type="dxa"/>
             <w:tcBorders>
               <w:top w:val="single" w:sz="2" w:space="0" w:color="000000"/>
               <w:left w:val="single" w:sz="2" w:space="0" w:color="000000"/>
@@ -13587,7 +13597,7 @@
         </w:tc>
         <w:tc>
           <w:tcPr>
-            <w:tcW w:w="2098" w:type="dxa"/>
+            <w:tcW w:w="2097" w:type="dxa"/>
             <w:tcBorders>
               <w:top w:val="single" w:sz="2" w:space="0" w:color="000000"/>
               <w:left w:val="single" w:sz="2" w:space="0" w:color="000000"/>
@@ -13779,7 +13789,7 @@
         </w:tc>
         <w:tc>
           <w:tcPr>
-            <w:tcW w:w="1487" w:type="dxa"/>
+            <w:tcW w:w="1488" w:type="dxa"/>
             <w:tcBorders>
               <w:left w:val="single" w:sz="2" w:space="0" w:color="000000"/>
               <w:bottom w:val="single" w:sz="2" w:space="0" w:color="000000"/>
@@ -13810,7 +13820,7 @@
         </w:tc>
         <w:tc>
           <w:tcPr>
-            <w:tcW w:w="2098" w:type="dxa"/>
+            <w:tcW w:w="2097" w:type="dxa"/>
             <w:tcBorders>
               <w:left w:val="single" w:sz="2" w:space="0" w:color="000000"/>
               <w:bottom w:val="single" w:sz="2" w:space="0" w:color="000000"/>
@@ -13829,19 +13839,7 @@
               <w:rPr>
                 <w:lang w:val="ru-RU"/>
               </w:rPr>
-              <w:t xml:space="preserve">Программа </w:t>
-            </w:r>
-            <w:r>
-              <w:rPr>
-                <w:lang w:val="ru-RU"/>
-              </w:rPr>
-              <w:t>работает</w:t>
-            </w:r>
-            <w:r>
-              <w:rPr>
-                <w:lang w:val="ru-RU"/>
-              </w:rPr>
-              <w:t xml:space="preserve"> корректно при данных граничных условиях</w:t>
+              <w:t>Программа работает корректно при данных граничных условиях</w:t>
             </w:r>
           </w:p>
         </w:tc>
@@ -14035,7 +14033,7 @@
         </w:tc>
         <w:tc>
           <w:tcPr>
-            <w:tcW w:w="1487" w:type="dxa"/>
+            <w:tcW w:w="1488" w:type="dxa"/>
             <w:tcBorders>
               <w:left w:val="single" w:sz="2" w:space="0" w:color="000000"/>
               <w:bottom w:val="single" w:sz="2" w:space="0" w:color="000000"/>
@@ -14069,7 +14067,7 @@
         </w:tc>
         <w:tc>
           <w:tcPr>
-            <w:tcW w:w="2098" w:type="dxa"/>
+            <w:tcW w:w="2097" w:type="dxa"/>
             <w:tcBorders>
               <w:left w:val="single" w:sz="2" w:space="0" w:color="000000"/>
               <w:bottom w:val="single" w:sz="2" w:space="0" w:color="000000"/>
@@ -14088,19 +14086,7 @@
               <w:rPr>
                 <w:lang w:val="ru-RU"/>
               </w:rPr>
-              <w:t xml:space="preserve">Программа </w:t>
-            </w:r>
-            <w:r>
-              <w:rPr>
-                <w:lang w:val="ru-RU"/>
-              </w:rPr>
-              <w:t>работает</w:t>
-            </w:r>
-            <w:r>
-              <w:rPr>
-                <w:lang w:val="ru-RU"/>
-              </w:rPr>
-              <w:t xml:space="preserve"> корректно при данных граничных условиях</w:t>
+              <w:t>Программа работает корректно при данных граничных условиях</w:t>
             </w:r>
           </w:p>
         </w:tc>
@@ -14280,7 +14266,7 @@
         </w:tc>
         <w:tc>
           <w:tcPr>
-            <w:tcW w:w="1487" w:type="dxa"/>
+            <w:tcW w:w="1488" w:type="dxa"/>
             <w:tcBorders>
               <w:left w:val="single" w:sz="2" w:space="0" w:color="000000"/>
               <w:bottom w:val="single" w:sz="2" w:space="0" w:color="000000"/>
@@ -14314,7 +14300,7 @@
         </w:tc>
         <w:tc>
           <w:tcPr>
-            <w:tcW w:w="2098" w:type="dxa"/>
+            <w:tcW w:w="2097" w:type="dxa"/>
             <w:tcBorders>
               <w:left w:val="single" w:sz="2" w:space="0" w:color="000000"/>
               <w:bottom w:val="single" w:sz="2" w:space="0" w:color="000000"/>
@@ -14333,19 +14319,7 @@
               <w:rPr>
                 <w:lang w:val="ru-RU"/>
               </w:rPr>
-              <w:t xml:space="preserve">Программа </w:t>
-            </w:r>
-            <w:r>
-              <w:rPr>
-                <w:lang w:val="ru-RU"/>
-              </w:rPr>
-              <w:t xml:space="preserve">работает  </w:t>
-            </w:r>
-            <w:r>
-              <w:rPr>
-                <w:lang w:val="ru-RU"/>
-              </w:rPr>
-              <w:t>некорректно при данных граничных условиях</w:t>
+              <w:t>Программа работает  некорректно при данных граничных условиях</w:t>
             </w:r>
           </w:p>
         </w:tc>
@@ -14536,7 +14510,7 @@
         </w:tc>
         <w:tc>
           <w:tcPr>
-            <w:tcW w:w="1487" w:type="dxa"/>
+            <w:tcW w:w="1488" w:type="dxa"/>
             <w:tcBorders>
               <w:left w:val="single" w:sz="2" w:space="0" w:color="000000"/>
               <w:bottom w:val="single" w:sz="2" w:space="0" w:color="000000"/>
@@ -14572,7 +14546,7 @@
         </w:tc>
         <w:tc>
           <w:tcPr>
-            <w:tcW w:w="2098" w:type="dxa"/>
+            <w:tcW w:w="2097" w:type="dxa"/>
             <w:tcBorders>
               <w:left w:val="single" w:sz="2" w:space="0" w:color="000000"/>
               <w:bottom w:val="single" w:sz="2" w:space="0" w:color="000000"/>
@@ -14591,19 +14565,7 @@
               <w:rPr>
                 <w:lang w:val="ru-RU"/>
               </w:rPr>
-              <w:t xml:space="preserve">Программа </w:t>
-            </w:r>
-            <w:r>
-              <w:rPr>
-                <w:lang w:val="ru-RU"/>
-              </w:rPr>
-              <w:t>работает</w:t>
-            </w:r>
-            <w:r>
-              <w:rPr>
-                <w:lang w:val="ru-RU"/>
-              </w:rPr>
-              <w:t xml:space="preserve"> корректно при данных граничных условиях</w:t>
+              <w:t>Программа работает корректно при данных граничных условиях</w:t>
             </w:r>
           </w:p>
         </w:tc>
@@ -14771,7 +14733,7 @@
         </w:tc>
         <w:tc>
           <w:tcPr>
-            <w:tcW w:w="1487" w:type="dxa"/>
+            <w:tcW w:w="1488" w:type="dxa"/>
             <w:tcBorders>
               <w:left w:val="single" w:sz="2" w:space="0" w:color="000000"/>
               <w:bottom w:val="single" w:sz="2" w:space="0" w:color="000000"/>
@@ -14791,7 +14753,7 @@
         </w:tc>
         <w:tc>
           <w:tcPr>
-            <w:tcW w:w="2098" w:type="dxa"/>
+            <w:tcW w:w="2097" w:type="dxa"/>
             <w:tcBorders>
               <w:left w:val="single" w:sz="2" w:space="0" w:color="000000"/>
               <w:bottom w:val="single" w:sz="2" w:space="0" w:color="000000"/>
@@ -14993,7 +14955,7 @@
         </w:tc>
         <w:tc>
           <w:tcPr>
-            <w:tcW w:w="1487" w:type="dxa"/>
+            <w:tcW w:w="1488" w:type="dxa"/>
             <w:tcBorders>
               <w:left w:val="single" w:sz="2" w:space="0" w:color="000000"/>
               <w:bottom w:val="single" w:sz="2" w:space="0" w:color="000000"/>
@@ -15027,7 +14989,7 @@
         </w:tc>
         <w:tc>
           <w:tcPr>
-            <w:tcW w:w="2098" w:type="dxa"/>
+            <w:tcW w:w="2097" w:type="dxa"/>
             <w:tcBorders>
               <w:left w:val="single" w:sz="2" w:space="0" w:color="000000"/>
               <w:bottom w:val="single" w:sz="2" w:space="0" w:color="000000"/>
@@ -15046,19 +15008,7 @@
               <w:rPr>
                 <w:lang w:val="ru-RU"/>
               </w:rPr>
-              <w:t xml:space="preserve">Программа </w:t>
-            </w:r>
-            <w:r>
-              <w:rPr>
-                <w:lang w:val="ru-RU"/>
-              </w:rPr>
-              <w:t>работает</w:t>
-            </w:r>
-            <w:r>
-              <w:rPr>
-                <w:lang w:val="ru-RU"/>
-              </w:rPr>
-              <w:t xml:space="preserve"> некорректно при данных граничных условиях</w:t>
+              <w:t>Программа работает некорректно при данных граничных условиях</w:t>
             </w:r>
           </w:p>
         </w:tc>
@@ -15075,7 +15025,11 @@
         </w:rPr>
       </w:pPr>
       <w:r>
-        <w:rPr/>
+        <w:rPr>
+          <w:rFonts w:ascii="Times New Roman" w:hAnsi="Times New Roman"/>
+          <w:sz w:val="28"/>
+          <w:szCs w:val="28"/>
+        </w:rPr>
       </w:r>
     </w:p>
     <w:p>
@@ -15089,7 +15043,11 @@
         </w:rPr>
       </w:pPr>
       <w:r>
-        <w:rPr/>
+        <w:rPr>
+          <w:rFonts w:ascii="Times New Roman" w:hAnsi="Times New Roman"/>
+          <w:sz w:val="28"/>
+          <w:szCs w:val="28"/>
+        </w:rPr>
       </w:r>
     </w:p>
     <w:p>
@@ -15307,20 +15265,20 @@
         </w:tblCellMar>
       </w:tblPr>
       <w:tblGrid>
-        <w:gridCol w:w="854"/>
+        <w:gridCol w:w="853"/>
         <w:gridCol w:w="1351"/>
         <w:gridCol w:w="679"/>
         <w:gridCol w:w="679"/>
-        <w:gridCol w:w="802"/>
-        <w:gridCol w:w="1694"/>
-        <w:gridCol w:w="1487"/>
-        <w:gridCol w:w="2099"/>
+        <w:gridCol w:w="803"/>
+        <w:gridCol w:w="1693"/>
+        <w:gridCol w:w="1488"/>
+        <w:gridCol w:w="2097"/>
       </w:tblGrid>
       <w:tr>
         <w:trPr/>
         <w:tc>
           <w:tcPr>
-            <w:tcW w:w="854" w:type="dxa"/>
+            <w:tcW w:w="853" w:type="dxa"/>
             <w:vMerge w:val="restart"/>
             <w:tcBorders>
               <w:top w:val="single" w:sz="2" w:space="0" w:color="000000"/>
@@ -15380,7 +15338,7 @@
         </w:tc>
         <w:tc>
           <w:tcPr>
-            <w:tcW w:w="2160" w:type="dxa"/>
+            <w:tcW w:w="2161" w:type="dxa"/>
             <w:gridSpan w:val="3"/>
             <w:tcBorders>
               <w:top w:val="single" w:sz="2" w:space="0" w:color="000000"/>
@@ -15410,7 +15368,7 @@
         </w:tc>
         <w:tc>
           <w:tcPr>
-            <w:tcW w:w="1694" w:type="dxa"/>
+            <w:tcW w:w="1693" w:type="dxa"/>
             <w:vMerge w:val="restart"/>
             <w:tcBorders>
               <w:top w:val="single" w:sz="2" w:space="0" w:color="000000"/>
@@ -15440,7 +15398,7 @@
         </w:tc>
         <w:tc>
           <w:tcPr>
-            <w:tcW w:w="1487" w:type="dxa"/>
+            <w:tcW w:w="1488" w:type="dxa"/>
             <w:vMerge w:val="restart"/>
             <w:tcBorders>
               <w:top w:val="single" w:sz="2" w:space="0" w:color="000000"/>
@@ -15470,7 +15428,7 @@
         </w:tc>
         <w:tc>
           <w:tcPr>
-            <w:tcW w:w="2099" w:type="dxa"/>
+            <w:tcW w:w="2097" w:type="dxa"/>
             <w:vMerge w:val="restart"/>
             <w:tcBorders>
               <w:top w:val="single" w:sz="2" w:space="0" w:color="000000"/>
@@ -15506,7 +15464,7 @@
         </w:trPr>
         <w:tc>
           <w:tcPr>
-            <w:tcW w:w="854" w:type="dxa"/>
+            <w:tcW w:w="853" w:type="dxa"/>
             <w:vMerge w:val="continue"/>
             <w:tcBorders>
               <w:top w:val="single" w:sz="2" w:space="0" w:color="000000"/>
@@ -15607,7 +15565,7 @@
         </w:tc>
         <w:tc>
           <w:tcPr>
-            <w:tcW w:w="802" w:type="dxa"/>
+            <w:tcW w:w="803" w:type="dxa"/>
             <w:tcBorders>
               <w:left w:val="single" w:sz="2" w:space="0" w:color="000000"/>
               <w:bottom w:val="single" w:sz="2" w:space="0" w:color="000000"/>
@@ -15631,7 +15589,7 @@
         </w:tc>
         <w:tc>
           <w:tcPr>
-            <w:tcW w:w="1694" w:type="dxa"/>
+            <w:tcW w:w="1693" w:type="dxa"/>
             <w:vMerge w:val="continue"/>
             <w:tcBorders>
               <w:top w:val="single" w:sz="2" w:space="0" w:color="000000"/>
@@ -15652,7 +15610,7 @@
         </w:tc>
         <w:tc>
           <w:tcPr>
-            <w:tcW w:w="1487" w:type="dxa"/>
+            <w:tcW w:w="1488" w:type="dxa"/>
             <w:vMerge w:val="continue"/>
             <w:tcBorders>
               <w:top w:val="single" w:sz="2" w:space="0" w:color="000000"/>
@@ -15663,6 +15621,7 @@
           <w:p>
             <w:pPr>
               <w:pStyle w:val="Normal"/>
+              <w:widowControl w:val="false"/>
               <w:rPr/>
             </w:pPr>
             <w:r>
@@ -15672,7 +15631,7 @@
         </w:tc>
         <w:tc>
           <w:tcPr>
-            <w:tcW w:w="2099" w:type="dxa"/>
+            <w:tcW w:w="2097" w:type="dxa"/>
             <w:vMerge w:val="continue"/>
             <w:tcBorders>
               <w:top w:val="single" w:sz="2" w:space="0" w:color="000000"/>
@@ -15684,6 +15643,7 @@
           <w:p>
             <w:pPr>
               <w:pStyle w:val="Normal"/>
+              <w:widowControl w:val="false"/>
               <w:rPr/>
             </w:pPr>
             <w:r>
@@ -15698,7 +15658,7 @@
         </w:trPr>
         <w:tc>
           <w:tcPr>
-            <w:tcW w:w="854" w:type="dxa"/>
+            <w:tcW w:w="853" w:type="dxa"/>
             <w:tcBorders>
               <w:left w:val="single" w:sz="2" w:space="0" w:color="000000"/>
               <w:bottom w:val="single" w:sz="2" w:space="0" w:color="000000"/>
@@ -15804,7 +15764,7 @@
         </w:tc>
         <w:tc>
           <w:tcPr>
-            <w:tcW w:w="802" w:type="dxa"/>
+            <w:tcW w:w="803" w:type="dxa"/>
             <w:tcBorders>
               <w:left w:val="single" w:sz="2" w:space="0" w:color="000000"/>
               <w:bottom w:val="single" w:sz="2" w:space="0" w:color="000000"/>
@@ -15831,7 +15791,7 @@
         </w:tc>
         <w:tc>
           <w:tcPr>
-            <w:tcW w:w="1694" w:type="dxa"/>
+            <w:tcW w:w="1693" w:type="dxa"/>
             <w:tcBorders>
               <w:left w:val="single" w:sz="2" w:space="0" w:color="000000"/>
               <w:bottom w:val="single" w:sz="2" w:space="0" w:color="000000"/>
@@ -15855,7 +15815,7 @@
         </w:tc>
         <w:tc>
           <w:tcPr>
-            <w:tcW w:w="1487" w:type="dxa"/>
+            <w:tcW w:w="1488" w:type="dxa"/>
             <w:tcBorders>
               <w:left w:val="single" w:sz="2" w:space="0" w:color="000000"/>
               <w:bottom w:val="single" w:sz="2" w:space="0" w:color="000000"/>
@@ -15879,7 +15839,7 @@
         </w:tc>
         <w:tc>
           <w:tcPr>
-            <w:tcW w:w="2099" w:type="dxa"/>
+            <w:tcW w:w="2097" w:type="dxa"/>
             <w:tcBorders>
               <w:left w:val="single" w:sz="2" w:space="0" w:color="000000"/>
               <w:bottom w:val="single" w:sz="2" w:space="0" w:color="000000"/>
@@ -15900,21 +15860,7 @@
                 <w:rFonts w:ascii="Times New Roman" w:hAnsi="Times New Roman"/>
                 <w:lang w:val="ru-RU"/>
               </w:rPr>
-              <w:t xml:space="preserve">Программа </w:t>
-            </w:r>
-            <w:r>
-              <w:rPr>
-                <w:rFonts w:ascii="Times New Roman" w:hAnsi="Times New Roman"/>
-                <w:lang w:val="ru-RU"/>
-              </w:rPr>
-              <w:t>работает</w:t>
-            </w:r>
-            <w:r>
-              <w:rPr>
-                <w:rFonts w:ascii="Times New Roman" w:hAnsi="Times New Roman"/>
-                <w:lang w:val="ru-RU"/>
-              </w:rPr>
-              <w:t xml:space="preserve"> корректно</w:t>
+              <w:t>Программа работает корректно</w:t>
             </w:r>
           </w:p>
         </w:tc>
@@ -15925,7 +15871,7 @@
         </w:trPr>
         <w:tc>
           <w:tcPr>
-            <w:tcW w:w="854" w:type="dxa"/>
+            <w:tcW w:w="853" w:type="dxa"/>
             <w:tcBorders>
               <w:left w:val="single" w:sz="2" w:space="0" w:color="000000"/>
               <w:bottom w:val="single" w:sz="2" w:space="0" w:color="000000"/>
@@ -16030,7 +15976,7 @@
         </w:tc>
         <w:tc>
           <w:tcPr>
-            <w:tcW w:w="802" w:type="dxa"/>
+            <w:tcW w:w="803" w:type="dxa"/>
             <w:tcBorders>
               <w:left w:val="single" w:sz="2" w:space="0" w:color="000000"/>
               <w:bottom w:val="single" w:sz="2" w:space="0" w:color="000000"/>
@@ -16057,7 +16003,7 @@
         </w:tc>
         <w:tc>
           <w:tcPr>
-            <w:tcW w:w="1694" w:type="dxa"/>
+            <w:tcW w:w="1693" w:type="dxa"/>
             <w:tcBorders>
               <w:left w:val="single" w:sz="2" w:space="0" w:color="000000"/>
               <w:bottom w:val="single" w:sz="2" w:space="0" w:color="000000"/>
@@ -16081,7 +16027,7 @@
         </w:tc>
         <w:tc>
           <w:tcPr>
-            <w:tcW w:w="1487" w:type="dxa"/>
+            <w:tcW w:w="1488" w:type="dxa"/>
             <w:tcBorders>
               <w:left w:val="single" w:sz="2" w:space="0" w:color="000000"/>
               <w:bottom w:val="single" w:sz="2" w:space="0" w:color="000000"/>
@@ -16105,7 +16051,7 @@
         </w:tc>
         <w:tc>
           <w:tcPr>
-            <w:tcW w:w="2099" w:type="dxa"/>
+            <w:tcW w:w="2097" w:type="dxa"/>
             <w:tcBorders>
               <w:left w:val="single" w:sz="2" w:space="0" w:color="000000"/>
               <w:bottom w:val="single" w:sz="2" w:space="0" w:color="000000"/>
@@ -16126,35 +16072,7 @@
                 <w:rFonts w:ascii="Times New Roman" w:hAnsi="Times New Roman"/>
                 <w:lang w:val="ru-RU"/>
               </w:rPr>
-              <w:t xml:space="preserve">Программа </w:t>
-            </w:r>
-            <w:r>
-              <w:rPr>
-                <w:rFonts w:ascii="Times New Roman" w:hAnsi="Times New Roman"/>
-                <w:lang w:val="ru-RU"/>
-              </w:rPr>
-              <w:t>работает</w:t>
-            </w:r>
-            <w:r>
-              <w:rPr>
-                <w:rFonts w:ascii="Times New Roman" w:hAnsi="Times New Roman"/>
-                <w:lang w:val="ru-RU"/>
-              </w:rPr>
-              <w:t xml:space="preserve"> </w:t>
-            </w:r>
-            <w:r>
-              <w:rPr>
-                <w:rFonts w:ascii="Times New Roman" w:hAnsi="Times New Roman"/>
-                <w:lang w:val="ru-RU"/>
-              </w:rPr>
-              <w:t>не</w:t>
-            </w:r>
-            <w:r>
-              <w:rPr>
-                <w:rFonts w:ascii="Times New Roman" w:hAnsi="Times New Roman"/>
-                <w:lang w:val="ru-RU"/>
-              </w:rPr>
-              <w:t>корректно</w:t>
+              <w:t>Программа работает некорректно</w:t>
             </w:r>
           </w:p>
         </w:tc>
@@ -16165,7 +16083,7 @@
         </w:trPr>
         <w:tc>
           <w:tcPr>
-            <w:tcW w:w="854" w:type="dxa"/>
+            <w:tcW w:w="853" w:type="dxa"/>
             <w:tcBorders>
               <w:left w:val="single" w:sz="2" w:space="0" w:color="000000"/>
               <w:bottom w:val="single" w:sz="2" w:space="0" w:color="000000"/>
@@ -16270,7 +16188,7 @@
         </w:tc>
         <w:tc>
           <w:tcPr>
-            <w:tcW w:w="802" w:type="dxa"/>
+            <w:tcW w:w="803" w:type="dxa"/>
             <w:tcBorders>
               <w:left w:val="single" w:sz="2" w:space="0" w:color="000000"/>
               <w:bottom w:val="single" w:sz="2" w:space="0" w:color="000000"/>
@@ -16297,7 +16215,7 @@
         </w:tc>
         <w:tc>
           <w:tcPr>
-            <w:tcW w:w="1694" w:type="dxa"/>
+            <w:tcW w:w="1693" w:type="dxa"/>
             <w:tcBorders>
               <w:left w:val="single" w:sz="2" w:space="0" w:color="000000"/>
               <w:bottom w:val="single" w:sz="2" w:space="0" w:color="000000"/>
@@ -16315,16 +16233,47 @@
               <w:rPr>
                 <w:rFonts w:ascii="Times New Roman" w:hAnsi="Times New Roman"/>
               </w:rPr>
+              <w:t xml:space="preserve">Х=0 </w:t>
+            </w:r>
+            <w:r>
+              <w:rPr>
+                <w:rFonts w:ascii="Times New Roman" w:hAnsi="Times New Roman"/>
+              </w:rPr>
+              <w:t>или ошибка или запрет расчета</w:t>
+            </w:r>
+          </w:p>
+        </w:tc>
+        <w:tc>
+          <w:tcPr>
+            <w:tcW w:w="1488" w:type="dxa"/>
+            <w:tcBorders>
+              <w:left w:val="single" w:sz="2" w:space="0" w:color="000000"/>
+              <w:bottom w:val="single" w:sz="2" w:space="0" w:color="000000"/>
+            </w:tcBorders>
+          </w:tcPr>
+          <w:p>
+            <w:pPr>
+              <w:pStyle w:val="Style21"/>
+              <w:widowControl w:val="false"/>
+              <w:rPr>
+                <w:rFonts w:ascii="Times New Roman" w:hAnsi="Times New Roman"/>
+              </w:rPr>
+            </w:pPr>
+            <w:r>
+              <w:rPr>
+                <w:rFonts w:ascii="Times New Roman" w:hAnsi="Times New Roman"/>
+              </w:rPr>
               <w:t>Отсутствие реакции</w:t>
             </w:r>
           </w:p>
         </w:tc>
         <w:tc>
           <w:tcPr>
-            <w:tcW w:w="1487" w:type="dxa"/>
-            <w:tcBorders>
-              <w:left w:val="single" w:sz="2" w:space="0" w:color="000000"/>
-              <w:bottom w:val="single" w:sz="2" w:space="0" w:color="000000"/>
+            <w:tcW w:w="2097" w:type="dxa"/>
+            <w:tcBorders>
+              <w:left w:val="single" w:sz="2" w:space="0" w:color="000000"/>
+              <w:bottom w:val="single" w:sz="2" w:space="0" w:color="000000"/>
+              <w:right w:val="single" w:sz="2" w:space="0" w:color="000000"/>
             </w:tcBorders>
           </w:tcPr>
           <w:p>
@@ -16333,54 +16282,29 @@
               <w:widowControl w:val="false"/>
               <w:rPr>
                 <w:rFonts w:ascii="Times New Roman" w:hAnsi="Times New Roman"/>
+                <w:lang w:val="ru-RU"/>
               </w:rPr>
             </w:pPr>
             <w:r>
               <w:rPr>
                 <w:rFonts w:ascii="Times New Roman" w:hAnsi="Times New Roman"/>
-              </w:rPr>
-              <w:t>Отсутствие реакции</w:t>
-            </w:r>
-          </w:p>
-        </w:tc>
-        <w:tc>
-          <w:tcPr>
-            <w:tcW w:w="2099" w:type="dxa"/>
-            <w:tcBorders>
-              <w:left w:val="single" w:sz="2" w:space="0" w:color="000000"/>
-              <w:bottom w:val="single" w:sz="2" w:space="0" w:color="000000"/>
-              <w:right w:val="single" w:sz="2" w:space="0" w:color="000000"/>
-            </w:tcBorders>
-          </w:tcPr>
-          <w:p>
-            <w:pPr>
-              <w:pStyle w:val="Style21"/>
-              <w:widowControl w:val="false"/>
+                <w:lang w:val="ru-RU"/>
+              </w:rPr>
+              <w:t xml:space="preserve">Программа работает </w:t>
+            </w:r>
+            <w:r>
               <w:rPr>
                 <w:rFonts w:ascii="Times New Roman" w:hAnsi="Times New Roman"/>
                 <w:lang w:val="ru-RU"/>
               </w:rPr>
-            </w:pPr>
+              <w:t>не</w:t>
+            </w:r>
             <w:r>
               <w:rPr>
                 <w:rFonts w:ascii="Times New Roman" w:hAnsi="Times New Roman"/>
                 <w:lang w:val="ru-RU"/>
               </w:rPr>
-              <w:t xml:space="preserve">Программа </w:t>
-            </w:r>
-            <w:r>
-              <w:rPr>
-                <w:rFonts w:ascii="Times New Roman" w:hAnsi="Times New Roman"/>
-                <w:lang w:val="ru-RU"/>
-              </w:rPr>
-              <w:t>работает</w:t>
-            </w:r>
-            <w:r>
-              <w:rPr>
-                <w:rFonts w:ascii="Times New Roman" w:hAnsi="Times New Roman"/>
-                <w:lang w:val="ru-RU"/>
-              </w:rPr>
-              <w:t xml:space="preserve"> корректно</w:t>
+              <w:t>корректно</w:t>
             </w:r>
           </w:p>
         </w:tc>
@@ -16391,7 +16315,7 @@
         </w:trPr>
         <w:tc>
           <w:tcPr>
-            <w:tcW w:w="854" w:type="dxa"/>
+            <w:tcW w:w="853" w:type="dxa"/>
             <w:tcBorders>
               <w:left w:val="single" w:sz="2" w:space="0" w:color="000000"/>
               <w:bottom w:val="single" w:sz="2" w:space="0" w:color="000000"/>
@@ -16496,7 +16420,7 @@
         </w:tc>
         <w:tc>
           <w:tcPr>
-            <w:tcW w:w="802" w:type="dxa"/>
+            <w:tcW w:w="803" w:type="dxa"/>
             <w:tcBorders>
               <w:left w:val="single" w:sz="2" w:space="0" w:color="000000"/>
               <w:bottom w:val="single" w:sz="2" w:space="0" w:color="000000"/>
@@ -16523,7 +16447,7 @@
         </w:tc>
         <w:tc>
           <w:tcPr>
-            <w:tcW w:w="1694" w:type="dxa"/>
+            <w:tcW w:w="1693" w:type="dxa"/>
             <w:tcBorders>
               <w:left w:val="single" w:sz="2" w:space="0" w:color="000000"/>
               <w:bottom w:val="single" w:sz="2" w:space="0" w:color="000000"/>
@@ -16541,43 +16465,50 @@
               <w:rPr>
                 <w:rFonts w:ascii="Times New Roman" w:hAnsi="Times New Roman"/>
               </w:rPr>
-              <w:t xml:space="preserve">Вычисление корней или ошибка </w:t>
+              <w:t>Вычисление корн</w:t>
             </w:r>
             <w:r>
               <w:rPr>
                 <w:rFonts w:ascii="Times New Roman" w:hAnsi="Times New Roman"/>
-              </w:rPr>
-              <w:t>или запрет расчета</w:t>
-            </w:r>
-          </w:p>
-        </w:tc>
-        <w:tc>
-          <w:tcPr>
-            <w:tcW w:w="1487" w:type="dxa"/>
-            <w:tcBorders>
-              <w:left w:val="single" w:sz="2" w:space="0" w:color="000000"/>
-              <w:bottom w:val="single" w:sz="2" w:space="0" w:color="000000"/>
-            </w:tcBorders>
-          </w:tcPr>
-          <w:p>
-            <w:pPr>
-              <w:pStyle w:val="Style21"/>
-              <w:widowControl w:val="false"/>
+                <w:lang w:val="ru-RU"/>
+              </w:rPr>
+              <w:t>я</w:t>
+            </w:r>
+            <w:r>
               <w:rPr>
                 <w:rFonts w:ascii="Times New Roman" w:hAnsi="Times New Roman"/>
               </w:rPr>
-            </w:pPr>
-            <w:r>
+              <w:t xml:space="preserve"> или ошибка или запрет расчета</w:t>
+            </w:r>
+          </w:p>
+        </w:tc>
+        <w:tc>
+          <w:tcPr>
+            <w:tcW w:w="1488" w:type="dxa"/>
+            <w:tcBorders>
+              <w:left w:val="single" w:sz="2" w:space="0" w:color="000000"/>
+              <w:bottom w:val="single" w:sz="2" w:space="0" w:color="000000"/>
+            </w:tcBorders>
+          </w:tcPr>
+          <w:p>
+            <w:pPr>
+              <w:pStyle w:val="Style21"/>
+              <w:widowControl w:val="false"/>
               <w:rPr>
                 <w:rFonts w:ascii="Times New Roman" w:hAnsi="Times New Roman"/>
               </w:rPr>
+            </w:pPr>
+            <w:r>
+              <w:rPr>
+                <w:rFonts w:ascii="Times New Roman" w:hAnsi="Times New Roman"/>
+              </w:rPr>
               <w:t>Отсутствие реакции</w:t>
             </w:r>
           </w:p>
         </w:tc>
         <w:tc>
           <w:tcPr>
-            <w:tcW w:w="2099" w:type="dxa"/>
+            <w:tcW w:w="2097" w:type="dxa"/>
             <w:tcBorders>
               <w:left w:val="single" w:sz="2" w:space="0" w:color="000000"/>
               <w:bottom w:val="single" w:sz="2" w:space="0" w:color="000000"/>
@@ -16598,35 +16529,7 @@
                 <w:rFonts w:ascii="Times New Roman" w:hAnsi="Times New Roman"/>
                 <w:lang w:val="ru-RU"/>
               </w:rPr>
-              <w:t xml:space="preserve">Программа </w:t>
-            </w:r>
-            <w:r>
-              <w:rPr>
-                <w:rFonts w:ascii="Times New Roman" w:hAnsi="Times New Roman"/>
-                <w:lang w:val="ru-RU"/>
-              </w:rPr>
-              <w:t>работает</w:t>
-            </w:r>
-            <w:r>
-              <w:rPr>
-                <w:rFonts w:ascii="Times New Roman" w:hAnsi="Times New Roman"/>
-                <w:lang w:val="ru-RU"/>
-              </w:rPr>
-              <w:t xml:space="preserve"> </w:t>
-            </w:r>
-            <w:r>
-              <w:rPr>
-                <w:rFonts w:ascii="Times New Roman" w:hAnsi="Times New Roman"/>
-                <w:lang w:val="ru-RU"/>
-              </w:rPr>
-              <w:t>не</w:t>
-            </w:r>
-            <w:r>
-              <w:rPr>
-                <w:rFonts w:ascii="Times New Roman" w:hAnsi="Times New Roman"/>
-                <w:lang w:val="ru-RU"/>
-              </w:rPr>
-              <w:t>корректно</w:t>
+              <w:t>Программа работает некорректно</w:t>
             </w:r>
           </w:p>
         </w:tc>
@@ -16637,7 +16540,7 @@
         </w:trPr>
         <w:tc>
           <w:tcPr>
-            <w:tcW w:w="854" w:type="dxa"/>
+            <w:tcW w:w="853" w:type="dxa"/>
             <w:tcBorders>
               <w:left w:val="single" w:sz="2" w:space="0" w:color="000000"/>
               <w:bottom w:val="single" w:sz="2" w:space="0" w:color="000000"/>
@@ -16681,8 +16584,35 @@
             </w:pPr>
             <w:r>
               <w:rPr>
+                <w:lang w:val="en-US"/>
+              </w:rPr>
+            </w:r>
+          </w:p>
+        </w:tc>
+        <w:tc>
+          <w:tcPr>
+            <w:tcW w:w="679" w:type="dxa"/>
+            <w:tcBorders>
+              <w:left w:val="single" w:sz="2" w:space="0" w:color="000000"/>
+              <w:bottom w:val="single" w:sz="2" w:space="0" w:color="000000"/>
+            </w:tcBorders>
+          </w:tcPr>
+          <w:p>
+            <w:pPr>
+              <w:pStyle w:val="Style21"/>
+              <w:widowControl w:val="false"/>
+              <w:jc w:val="center"/>
+              <w:rPr>
                 <w:rFonts w:ascii="Times New Roman" w:hAnsi="Times New Roman"/>
-              </w:rPr>
+                <w:lang w:val="en-US"/>
+              </w:rPr>
+            </w:pPr>
+            <w:r>
+              <w:rPr>
+                <w:rFonts w:ascii="Times New Roman" w:hAnsi="Times New Roman"/>
+                <w:lang w:val="ru-RU"/>
+              </w:rPr>
+              <w:t>1</w:t>
             </w:r>
           </w:p>
         </w:tc>
@@ -16701,7 +16631,7 @@
               <w:jc w:val="center"/>
               <w:rPr>
                 <w:rFonts w:ascii="Times New Roman" w:hAnsi="Times New Roman"/>
-                <w:lang w:val="en-US"/>
+                <w:lang w:val="ru-RU"/>
               </w:rPr>
             </w:pPr>
             <w:r>
@@ -16709,13 +16639,13 @@
                 <w:rFonts w:ascii="Times New Roman" w:hAnsi="Times New Roman"/>
                 <w:lang w:val="ru-RU"/>
               </w:rPr>
-              <w:t>1</w:t>
-            </w:r>
-          </w:p>
-        </w:tc>
-        <w:tc>
-          <w:tcPr>
-            <w:tcW w:w="679" w:type="dxa"/>
+              <w:t>0</w:t>
+            </w:r>
+          </w:p>
+        </w:tc>
+        <w:tc>
+          <w:tcPr>
+            <w:tcW w:w="803" w:type="dxa"/>
             <w:tcBorders>
               <w:left w:val="single" w:sz="2" w:space="0" w:color="000000"/>
               <w:bottom w:val="single" w:sz="2" w:space="0" w:color="000000"/>
@@ -16742,61 +16672,65 @@
         </w:tc>
         <w:tc>
           <w:tcPr>
-            <w:tcW w:w="802" w:type="dxa"/>
-            <w:tcBorders>
-              <w:left w:val="single" w:sz="2" w:space="0" w:color="000000"/>
-              <w:bottom w:val="single" w:sz="2" w:space="0" w:color="000000"/>
-            </w:tcBorders>
-          </w:tcPr>
-          <w:p>
-            <w:pPr>
-              <w:pStyle w:val="Style21"/>
-              <w:widowControl w:val="false"/>
-              <w:jc w:val="center"/>
+            <w:tcW w:w="1693" w:type="dxa"/>
+            <w:tcBorders>
+              <w:left w:val="single" w:sz="2" w:space="0" w:color="000000"/>
+              <w:bottom w:val="single" w:sz="2" w:space="0" w:color="000000"/>
+            </w:tcBorders>
+          </w:tcPr>
+          <w:p>
+            <w:pPr>
+              <w:pStyle w:val="Style21"/>
+              <w:widowControl w:val="false"/>
               <w:rPr>
                 <w:rFonts w:ascii="Times New Roman" w:hAnsi="Times New Roman"/>
-                <w:lang w:val="ru-RU"/>
               </w:rPr>
             </w:pPr>
             <w:r>
               <w:rPr>
                 <w:rFonts w:ascii="Times New Roman" w:hAnsi="Times New Roman"/>
-                <w:lang w:val="ru-RU"/>
-              </w:rPr>
-              <w:t>0</w:t>
-            </w:r>
-          </w:p>
-        </w:tc>
-        <w:tc>
-          <w:tcPr>
-            <w:tcW w:w="1694" w:type="dxa"/>
-            <w:tcBorders>
-              <w:left w:val="single" w:sz="2" w:space="0" w:color="000000"/>
-              <w:bottom w:val="single" w:sz="2" w:space="0" w:color="000000"/>
-            </w:tcBorders>
-          </w:tcPr>
-          <w:p>
-            <w:pPr>
-              <w:pStyle w:val="Style21"/>
-              <w:widowControl w:val="false"/>
+              </w:rPr>
+              <w:t xml:space="preserve">Х=0 </w:t>
+            </w:r>
+            <w:r>
               <w:rPr>
                 <w:rFonts w:ascii="Times New Roman" w:hAnsi="Times New Roman"/>
               </w:rPr>
-            </w:pPr>
-            <w:r>
+              <w:t>или ошибка или запрет расчета</w:t>
+            </w:r>
+          </w:p>
+        </w:tc>
+        <w:tc>
+          <w:tcPr>
+            <w:tcW w:w="1488" w:type="dxa"/>
+            <w:tcBorders>
+              <w:left w:val="single" w:sz="2" w:space="0" w:color="000000"/>
+              <w:bottom w:val="single" w:sz="2" w:space="0" w:color="000000"/>
+            </w:tcBorders>
+          </w:tcPr>
+          <w:p>
+            <w:pPr>
+              <w:pStyle w:val="Style21"/>
+              <w:widowControl w:val="false"/>
               <w:rPr>
                 <w:rFonts w:ascii="Times New Roman" w:hAnsi="Times New Roman"/>
               </w:rPr>
+            </w:pPr>
+            <w:r>
+              <w:rPr>
+                <w:rFonts w:ascii="Times New Roman" w:hAnsi="Times New Roman"/>
+              </w:rPr>
               <w:t>Отсутствие реакции</w:t>
             </w:r>
           </w:p>
         </w:tc>
         <w:tc>
           <w:tcPr>
-            <w:tcW w:w="1487" w:type="dxa"/>
-            <w:tcBorders>
-              <w:left w:val="single" w:sz="2" w:space="0" w:color="000000"/>
-              <w:bottom w:val="single" w:sz="2" w:space="0" w:color="000000"/>
+            <w:tcW w:w="2097" w:type="dxa"/>
+            <w:tcBorders>
+              <w:left w:val="single" w:sz="2" w:space="0" w:color="000000"/>
+              <w:bottom w:val="single" w:sz="2" w:space="0" w:color="000000"/>
+              <w:right w:val="single" w:sz="2" w:space="0" w:color="000000"/>
             </w:tcBorders>
           </w:tcPr>
           <w:p>
@@ -16805,54 +16739,29 @@
               <w:widowControl w:val="false"/>
               <w:rPr>
                 <w:rFonts w:ascii="Times New Roman" w:hAnsi="Times New Roman"/>
+                <w:lang w:val="ru-RU"/>
               </w:rPr>
             </w:pPr>
             <w:r>
               <w:rPr>
                 <w:rFonts w:ascii="Times New Roman" w:hAnsi="Times New Roman"/>
-              </w:rPr>
-              <w:t>Отсутствие реакции</w:t>
-            </w:r>
-          </w:p>
-        </w:tc>
-        <w:tc>
-          <w:tcPr>
-            <w:tcW w:w="2099" w:type="dxa"/>
-            <w:tcBorders>
-              <w:left w:val="single" w:sz="2" w:space="0" w:color="000000"/>
-              <w:bottom w:val="single" w:sz="2" w:space="0" w:color="000000"/>
-              <w:right w:val="single" w:sz="2" w:space="0" w:color="000000"/>
-            </w:tcBorders>
-          </w:tcPr>
-          <w:p>
-            <w:pPr>
-              <w:pStyle w:val="Style21"/>
-              <w:widowControl w:val="false"/>
+                <w:lang w:val="ru-RU"/>
+              </w:rPr>
+              <w:t xml:space="preserve">Программа работает </w:t>
+            </w:r>
+            <w:r>
               <w:rPr>
                 <w:rFonts w:ascii="Times New Roman" w:hAnsi="Times New Roman"/>
                 <w:lang w:val="ru-RU"/>
               </w:rPr>
-            </w:pPr>
+              <w:t>не</w:t>
+            </w:r>
             <w:r>
               <w:rPr>
                 <w:rFonts w:ascii="Times New Roman" w:hAnsi="Times New Roman"/>
                 <w:lang w:val="ru-RU"/>
               </w:rPr>
-              <w:t xml:space="preserve">Программа </w:t>
-            </w:r>
-            <w:r>
-              <w:rPr>
-                <w:rFonts w:ascii="Times New Roman" w:hAnsi="Times New Roman"/>
-                <w:lang w:val="ru-RU"/>
-              </w:rPr>
-              <w:t>работает</w:t>
-            </w:r>
-            <w:r>
-              <w:rPr>
-                <w:rFonts w:ascii="Times New Roman" w:hAnsi="Times New Roman"/>
-                <w:lang w:val="ru-RU"/>
-              </w:rPr>
-              <w:t xml:space="preserve"> корректно</w:t>
+              <w:t>корректно</w:t>
             </w:r>
           </w:p>
         </w:tc>
@@ -16863,7 +16772,7 @@
         </w:trPr>
         <w:tc>
           <w:tcPr>
-            <w:tcW w:w="854" w:type="dxa"/>
+            <w:tcW w:w="853" w:type="dxa"/>
             <w:tcBorders>
               <w:left w:val="single" w:sz="2" w:space="0" w:color="000000"/>
               <w:bottom w:val="single" w:sz="2" w:space="0" w:color="000000"/>
@@ -16968,7 +16877,7 @@
         </w:tc>
         <w:tc>
           <w:tcPr>
-            <w:tcW w:w="802" w:type="dxa"/>
+            <w:tcW w:w="803" w:type="dxa"/>
             <w:tcBorders>
               <w:left w:val="single" w:sz="2" w:space="0" w:color="000000"/>
               <w:bottom w:val="single" w:sz="2" w:space="0" w:color="000000"/>
@@ -16995,7 +16904,7 @@
         </w:tc>
         <w:tc>
           <w:tcPr>
-            <w:tcW w:w="1694" w:type="dxa"/>
+            <w:tcW w:w="1693" w:type="dxa"/>
             <w:tcBorders>
               <w:left w:val="single" w:sz="2" w:space="0" w:color="000000"/>
               <w:bottom w:val="single" w:sz="2" w:space="0" w:color="000000"/>
@@ -17013,92 +16922,58 @@
               <w:rPr>
                 <w:rFonts w:ascii="Times New Roman" w:hAnsi="Times New Roman"/>
               </w:rPr>
-              <w:t xml:space="preserve">Вычисление корней или ошибка </w:t>
-            </w:r>
-            <w:r>
+              <w:t>Вычисление корней или ошибка или запрет расчета</w:t>
+            </w:r>
+          </w:p>
+        </w:tc>
+        <w:tc>
+          <w:tcPr>
+            <w:tcW w:w="1488" w:type="dxa"/>
+            <w:tcBorders>
+              <w:left w:val="single" w:sz="2" w:space="0" w:color="000000"/>
+              <w:bottom w:val="single" w:sz="2" w:space="0" w:color="000000"/>
+            </w:tcBorders>
+          </w:tcPr>
+          <w:p>
+            <w:pPr>
+              <w:pStyle w:val="Style21"/>
+              <w:widowControl w:val="false"/>
               <w:rPr>
                 <w:rFonts w:ascii="Times New Roman" w:hAnsi="Times New Roman"/>
               </w:rPr>
-              <w:t>или запрет расчета</w:t>
-            </w:r>
-          </w:p>
-        </w:tc>
-        <w:tc>
-          <w:tcPr>
-            <w:tcW w:w="1487" w:type="dxa"/>
-            <w:tcBorders>
-              <w:left w:val="single" w:sz="2" w:space="0" w:color="000000"/>
-              <w:bottom w:val="single" w:sz="2" w:space="0" w:color="000000"/>
-            </w:tcBorders>
-          </w:tcPr>
-          <w:p>
-            <w:pPr>
-              <w:pStyle w:val="Style21"/>
-              <w:widowControl w:val="false"/>
+            </w:pPr>
+            <w:r>
               <w:rPr>
                 <w:rFonts w:ascii="Times New Roman" w:hAnsi="Times New Roman"/>
               </w:rPr>
-            </w:pPr>
-            <w:r>
+              <w:t>Отсутствие реакции</w:t>
+            </w:r>
+          </w:p>
+        </w:tc>
+        <w:tc>
+          <w:tcPr>
+            <w:tcW w:w="2097" w:type="dxa"/>
+            <w:tcBorders>
+              <w:left w:val="single" w:sz="2" w:space="0" w:color="000000"/>
+              <w:bottom w:val="single" w:sz="2" w:space="0" w:color="000000"/>
+              <w:right w:val="single" w:sz="2" w:space="0" w:color="000000"/>
+            </w:tcBorders>
+          </w:tcPr>
+          <w:p>
+            <w:pPr>
+              <w:pStyle w:val="Style21"/>
+              <w:widowControl w:val="false"/>
               <w:rPr>
                 <w:rFonts w:ascii="Times New Roman" w:hAnsi="Times New Roman"/>
-              </w:rPr>
-              <w:t>Отсутствие реакции</w:t>
-            </w:r>
-          </w:p>
-        </w:tc>
-        <w:tc>
-          <w:tcPr>
-            <w:tcW w:w="2099" w:type="dxa"/>
-            <w:tcBorders>
-              <w:left w:val="single" w:sz="2" w:space="0" w:color="000000"/>
-              <w:bottom w:val="single" w:sz="2" w:space="0" w:color="000000"/>
-              <w:right w:val="single" w:sz="2" w:space="0" w:color="000000"/>
-            </w:tcBorders>
-          </w:tcPr>
-          <w:p>
-            <w:pPr>
-              <w:pStyle w:val="Style21"/>
-              <w:widowControl w:val="false"/>
+                <w:lang w:val="ru-RU"/>
+              </w:rPr>
+            </w:pPr>
+            <w:r>
               <w:rPr>
                 <w:rFonts w:ascii="Times New Roman" w:hAnsi="Times New Roman"/>
                 <w:lang w:val="ru-RU"/>
               </w:rPr>
-            </w:pPr>
-            <w:r>
-              <w:rPr>
-                <w:rFonts w:ascii="Times New Roman" w:hAnsi="Times New Roman"/>
-                <w:lang w:val="ru-RU"/>
-              </w:rPr>
-              <w:t xml:space="preserve">Программа </w:t>
-            </w:r>
-            <w:r>
-              <w:rPr>
-                <w:rFonts w:ascii="Times New Roman" w:hAnsi="Times New Roman"/>
-                <w:lang w:val="ru-RU"/>
-              </w:rPr>
-              <w:t>работает</w:t>
-            </w:r>
-            <w:r>
-              <w:rPr>
-                <w:rFonts w:ascii="Times New Roman" w:hAnsi="Times New Roman"/>
-                <w:lang w:val="ru-RU"/>
-              </w:rPr>
-              <w:t xml:space="preserve"> </w:t>
-            </w:r>
-            <w:r>
-              <w:rPr>
-                <w:rFonts w:ascii="Times New Roman" w:hAnsi="Times New Roman"/>
-                <w:lang w:val="ru-RU"/>
-              </w:rPr>
-              <w:t>не</w:t>
-            </w:r>
-            <w:r>
-              <w:rPr>
-                <w:rFonts w:ascii="Times New Roman" w:hAnsi="Times New Roman"/>
-                <w:lang w:val="ru-RU"/>
-              </w:rPr>
-              <w:t>корректно</w:t>
+              <w:t>Программа работает некорректно</w:t>
             </w:r>
           </w:p>
         </w:tc>
@@ -17109,7 +16984,7 @@
         </w:trPr>
         <w:tc>
           <w:tcPr>
-            <w:tcW w:w="854" w:type="dxa"/>
+            <w:tcW w:w="853" w:type="dxa"/>
             <w:tcBorders>
               <w:left w:val="single" w:sz="2" w:space="0" w:color="000000"/>
               <w:bottom w:val="single" w:sz="2" w:space="0" w:color="000000"/>
@@ -17214,7 +17089,7 @@
         </w:tc>
         <w:tc>
           <w:tcPr>
-            <w:tcW w:w="802" w:type="dxa"/>
+            <w:tcW w:w="803" w:type="dxa"/>
             <w:tcBorders>
               <w:left w:val="single" w:sz="2" w:space="0" w:color="000000"/>
               <w:bottom w:val="single" w:sz="2" w:space="0" w:color="000000"/>
@@ -17241,7 +17116,7 @@
         </w:tc>
         <w:tc>
           <w:tcPr>
-            <w:tcW w:w="1694" w:type="dxa"/>
+            <w:tcW w:w="1693" w:type="dxa"/>
             <w:tcBorders>
               <w:left w:val="single" w:sz="2" w:space="0" w:color="000000"/>
               <w:bottom w:val="single" w:sz="2" w:space="0" w:color="000000"/>
@@ -17265,7 +17140,7 @@
         </w:tc>
         <w:tc>
           <w:tcPr>
-            <w:tcW w:w="1487" w:type="dxa"/>
+            <w:tcW w:w="1488" w:type="dxa"/>
             <w:tcBorders>
               <w:left w:val="single" w:sz="2" w:space="0" w:color="000000"/>
               <w:bottom w:val="single" w:sz="2" w:space="0" w:color="000000"/>
@@ -17289,7 +17164,7 @@
         </w:tc>
         <w:tc>
           <w:tcPr>
-            <w:tcW w:w="2099" w:type="dxa"/>
+            <w:tcW w:w="2097" w:type="dxa"/>
             <w:tcBorders>
               <w:left w:val="single" w:sz="2" w:space="0" w:color="000000"/>
               <w:bottom w:val="single" w:sz="2" w:space="0" w:color="000000"/>
@@ -17310,21 +17185,7 @@
                 <w:rFonts w:ascii="Times New Roman" w:hAnsi="Times New Roman"/>
                 <w:lang w:val="ru-RU"/>
               </w:rPr>
-              <w:t xml:space="preserve">Программа </w:t>
-            </w:r>
-            <w:r>
-              <w:rPr>
-                <w:rFonts w:ascii="Times New Roman" w:hAnsi="Times New Roman"/>
-                <w:lang w:val="ru-RU"/>
-              </w:rPr>
-              <w:t>работает</w:t>
-            </w:r>
-            <w:r>
-              <w:rPr>
-                <w:rFonts w:ascii="Times New Roman" w:hAnsi="Times New Roman"/>
-                <w:lang w:val="ru-RU"/>
-              </w:rPr>
-              <w:t xml:space="preserve"> корректно</w:t>
+              <w:t>Программа работает корректно</w:t>
             </w:r>
           </w:p>
         </w:tc>
@@ -17335,7 +17196,7 @@
         </w:trPr>
         <w:tc>
           <w:tcPr>
-            <w:tcW w:w="854" w:type="dxa"/>
+            <w:tcW w:w="853" w:type="dxa"/>
             <w:tcBorders>
               <w:left w:val="single" w:sz="2" w:space="0" w:color="000000"/>
               <w:bottom w:val="single" w:sz="2" w:space="0" w:color="000000"/>
@@ -17440,7 +17301,7 @@
         </w:tc>
         <w:tc>
           <w:tcPr>
-            <w:tcW w:w="802" w:type="dxa"/>
+            <w:tcW w:w="803" w:type="dxa"/>
             <w:tcBorders>
               <w:left w:val="single" w:sz="2" w:space="0" w:color="000000"/>
               <w:bottom w:val="single" w:sz="2" w:space="0" w:color="000000"/>
@@ -17467,7 +17328,7 @@
         </w:tc>
         <w:tc>
           <w:tcPr>
-            <w:tcW w:w="1694" w:type="dxa"/>
+            <w:tcW w:w="1693" w:type="dxa"/>
             <w:tcBorders>
               <w:left w:val="single" w:sz="2" w:space="0" w:color="000000"/>
               <w:bottom w:val="single" w:sz="2" w:space="0" w:color="000000"/>
@@ -17491,7 +17352,7 @@
         </w:tc>
         <w:tc>
           <w:tcPr>
-            <w:tcW w:w="1487" w:type="dxa"/>
+            <w:tcW w:w="1488" w:type="dxa"/>
             <w:tcBorders>
               <w:left w:val="single" w:sz="2" w:space="0" w:color="000000"/>
               <w:bottom w:val="single" w:sz="2" w:space="0" w:color="000000"/>
@@ -17515,7 +17376,7 @@
         </w:tc>
         <w:tc>
           <w:tcPr>
-            <w:tcW w:w="2099" w:type="dxa"/>
+            <w:tcW w:w="2097" w:type="dxa"/>
             <w:tcBorders>
               <w:left w:val="single" w:sz="2" w:space="0" w:color="000000"/>
               <w:bottom w:val="single" w:sz="2" w:space="0" w:color="000000"/>
@@ -17536,21 +17397,7 @@
                 <w:rFonts w:ascii="Times New Roman" w:hAnsi="Times New Roman"/>
                 <w:lang w:val="ru-RU"/>
               </w:rPr>
-              <w:t xml:space="preserve">Программа </w:t>
-            </w:r>
-            <w:r>
-              <w:rPr>
-                <w:rFonts w:ascii="Times New Roman" w:hAnsi="Times New Roman"/>
-                <w:lang w:val="ru-RU"/>
-              </w:rPr>
-              <w:t>работает</w:t>
-            </w:r>
-            <w:r>
-              <w:rPr>
-                <w:rFonts w:ascii="Times New Roman" w:hAnsi="Times New Roman"/>
-                <w:lang w:val="ru-RU"/>
-              </w:rPr>
-              <w:t xml:space="preserve"> корректно</w:t>
+              <w:t>Программа работает корректно</w:t>
             </w:r>
           </w:p>
         </w:tc>
@@ -17712,7 +17559,14 @@
         </w:rPr>
       </w:pPr>
       <w:r>
-        <w:rPr/>
+        <w:rPr>
+          <w:rFonts w:eastAsia="NSimSun" w:cs="Arial" w:ascii="Times New Roman" w:hAnsi="Times New Roman"/>
+          <w:color w:val="auto"/>
+          <w:kern w:val="2"/>
+          <w:sz w:val="28"/>
+          <w:szCs w:val="28"/>
+          <w:lang w:val="ru-RU" w:eastAsia="zh-CN" w:bidi="hi-IN"/>
+        </w:rPr>
       </w:r>
     </w:p>
     <w:p>

</xml_diff>